<commit_message>
Modif CDC + TD Laravel
</commit_message>
<xml_diff>
--- a/Laravel/TD LARAVEL.docx
+++ b/Laravel/TD LARAVEL.docx
@@ -4903,6 +4903,16 @@
         <w:pStyle w:val="Paragraphedeliste"/>
         <w:ind w:left="643"/>
         <w:rPr>
+          <w:sz w:val="32"/>
+          <w:szCs w:val="32"/>
+        </w:rPr>
+      </w:pPr>
+    </w:p>
+    <w:p>
+      <w:pPr>
+        <w:pStyle w:val="Paragraphedeliste"/>
+        <w:ind w:left="643"/>
+        <w:rPr>
           <w:sz w:val="24"/>
           <w:szCs w:val="24"/>
         </w:rPr>
@@ -5301,73 +5311,83 @@
         <w:pStyle w:val="Paragraphedeliste"/>
         <w:ind w:left="643"/>
         <w:rPr>
-          <w:sz w:val="24"/>
-          <w:szCs w:val="24"/>
-        </w:rPr>
-      </w:pPr>
-      <w:proofErr w:type="gramStart"/>
-      <w:r>
-        <w:rPr>
-          <w:sz w:val="24"/>
-          <w:szCs w:val="24"/>
-        </w:rPr>
-        <w:t>&lt;?</w:t>
-      </w:r>
-      <w:proofErr w:type="spellStart"/>
-      <w:r>
-        <w:rPr>
-          <w:sz w:val="24"/>
-          <w:szCs w:val="24"/>
-        </w:rPr>
-        <w:t>php</w:t>
-      </w:r>
-      <w:proofErr w:type="spellEnd"/>
-      <w:proofErr w:type="gramEnd"/>
-      <w:r>
-        <w:rPr>
-          <w:sz w:val="24"/>
-          <w:szCs w:val="24"/>
-        </w:rPr>
-        <w:t xml:space="preserve"> </w:t>
-      </w:r>
-      <w:proofErr w:type="spellStart"/>
-      <w:r>
-        <w:rPr>
-          <w:sz w:val="24"/>
-          <w:szCs w:val="24"/>
-        </w:rPr>
-        <w:t>namespace</w:t>
-      </w:r>
-      <w:proofErr w:type="spellEnd"/>
-      <w:r>
-        <w:rPr>
-          <w:sz w:val="24"/>
-          <w:szCs w:val="24"/>
-        </w:rPr>
-        <w:t xml:space="preserve"> App\Http\</w:t>
-      </w:r>
-      <w:proofErr w:type="spellStart"/>
-      <w:r>
-        <w:rPr>
-          <w:sz w:val="24"/>
-          <w:szCs w:val="24"/>
-        </w:rPr>
-        <w:t>Controllers</w:t>
-      </w:r>
-      <w:proofErr w:type="spellEnd"/>
-      <w:r>
-        <w:rPr>
-          <w:sz w:val="24"/>
-          <w:szCs w:val="24"/>
-        </w:rPr>
-        <w:t> ;</w:t>
-      </w:r>
+          <w:sz w:val="32"/>
+          <w:szCs w:val="32"/>
+        </w:rPr>
+      </w:pPr>
     </w:p>
     <w:p>
       <w:pPr>
         <w:pStyle w:val="Paragraphedeliste"/>
         <w:ind w:left="643"/>
         <w:rPr>
+          <w:sz w:val="24"/>
+          <w:szCs w:val="24"/>
+        </w:rPr>
+      </w:pPr>
+      <w:proofErr w:type="gramStart"/>
+      <w:r>
+        <w:rPr>
+          <w:sz w:val="24"/>
+          <w:szCs w:val="24"/>
+        </w:rPr>
+        <w:t>&lt;?</w:t>
+      </w:r>
+      <w:proofErr w:type="spellStart"/>
+      <w:r>
+        <w:rPr>
+          <w:sz w:val="24"/>
+          <w:szCs w:val="24"/>
+        </w:rPr>
+        <w:t>php</w:t>
+      </w:r>
+      <w:proofErr w:type="spellEnd"/>
+      <w:proofErr w:type="gramEnd"/>
+      <w:r>
+        <w:rPr>
+          <w:sz w:val="24"/>
+          <w:szCs w:val="24"/>
+        </w:rPr>
+        <w:t xml:space="preserve"> </w:t>
+      </w:r>
+      <w:proofErr w:type="spellStart"/>
+      <w:r>
+        <w:rPr>
+          <w:sz w:val="24"/>
+          <w:szCs w:val="24"/>
+        </w:rPr>
+        <w:t>namespace</w:t>
+      </w:r>
+      <w:proofErr w:type="spellEnd"/>
+      <w:r>
+        <w:rPr>
+          <w:sz w:val="24"/>
+          <w:szCs w:val="24"/>
+        </w:rPr>
+        <w:t xml:space="preserve"> App\Http\</w:t>
+      </w:r>
+      <w:proofErr w:type="spellStart"/>
+      <w:r>
+        <w:rPr>
+          <w:sz w:val="24"/>
+          <w:szCs w:val="24"/>
+        </w:rPr>
+        <w:t>Controllers</w:t>
+      </w:r>
+      <w:proofErr w:type="spellEnd"/>
+      <w:r>
+        <w:rPr>
+          <w:sz w:val="24"/>
+          <w:szCs w:val="24"/>
+        </w:rPr>
+        <w:t> ;</w:t>
+      </w:r>
+    </w:p>
+    <w:p>
+      <w:pPr>
+        <w:pStyle w:val="Paragraphedeliste"/>
+        <w:ind w:left="643"/>
+        <w:rPr>
           <w:color w:val="FF0000"/>
           <w:sz w:val="24"/>
           <w:szCs w:val="24"/>
@@ -5647,6 +5667,8 @@
         </w:rPr>
         <w:t xml:space="preserve"> Controller {</w:t>
       </w:r>
+      <w:bookmarkStart w:id="0" w:name="_GoBack"/>
+      <w:bookmarkEnd w:id="0"/>
     </w:p>
     <w:p>
       <w:pPr>
@@ -6198,6 +6220,8 @@
       <w:proofErr w:type="spellStart"/>
       <w:r>
         <w:rPr>
+          <w:b/>
+          <w:color w:val="70AD47" w:themeColor="accent6"/>
           <w:sz w:val="24"/>
           <w:szCs w:val="24"/>
         </w:rPr>
@@ -6209,7 +6233,39 @@
           <w:sz w:val="24"/>
           <w:szCs w:val="24"/>
         </w:rPr>
-        <w:t>' =&gt; 'min:5|max:100']);</w:t>
+        <w:t xml:space="preserve">' =&gt; </w:t>
+      </w:r>
+      <w:r>
+        <w:rPr>
+          <w:sz w:val="24"/>
+          <w:szCs w:val="24"/>
+        </w:rPr>
+        <w:t>'</w:t>
+      </w:r>
+      <w:proofErr w:type="spellStart"/>
+      <w:r>
+        <w:rPr>
+          <w:color w:val="FF0000"/>
+          <w:sz w:val="24"/>
+          <w:szCs w:val="24"/>
+        </w:rPr>
+        <w:t>between</w:t>
+      </w:r>
+      <w:proofErr w:type="spellEnd"/>
+      <w:r>
+        <w:rPr>
+          <w:color w:val="FF0000"/>
+          <w:sz w:val="24"/>
+          <w:szCs w:val="24"/>
+        </w:rPr>
+        <w:t> :5,100</w:t>
+      </w:r>
+      <w:r>
+        <w:rPr>
+          <w:sz w:val="24"/>
+          <w:szCs w:val="24"/>
+        </w:rPr>
+        <w:t>']);</w:t>
       </w:r>
     </w:p>
     <w:p>
@@ -6251,6 +6307,129 @@
         </w:rPr>
         <w:t>}</w:t>
       </w:r>
+    </w:p>
+    <w:p>
+      <w:pPr>
+        <w:ind w:left="358"/>
+        <w:rPr>
+          <w:sz w:val="24"/>
+          <w:szCs w:val="24"/>
+        </w:rPr>
+      </w:pPr>
+      <w:r>
+        <w:rPr>
+          <w:sz w:val="24"/>
+          <w:szCs w:val="24"/>
+        </w:rPr>
+        <w:t xml:space="preserve">Dans le premier paramètre de la méthode statique </w:t>
+      </w:r>
+      <w:proofErr w:type="spellStart"/>
+      <w:r>
+        <w:rPr>
+          <w:sz w:val="24"/>
+          <w:szCs w:val="24"/>
+        </w:rPr>
+        <w:t>make</w:t>
+      </w:r>
+      <w:proofErr w:type="spellEnd"/>
+      <w:r>
+        <w:rPr>
+          <w:sz w:val="24"/>
+          <w:szCs w:val="24"/>
+        </w:rPr>
+        <w:t xml:space="preserve"> de la classe </w:t>
+      </w:r>
+      <w:proofErr w:type="spellStart"/>
+      <w:r>
+        <w:rPr>
+          <w:sz w:val="24"/>
+          <w:szCs w:val="24"/>
+        </w:rPr>
+        <w:t>Validator</w:t>
+      </w:r>
+      <w:proofErr w:type="spellEnd"/>
+      <w:r>
+        <w:rPr>
+          <w:sz w:val="24"/>
+          <w:szCs w:val="24"/>
+        </w:rPr>
+        <w:t xml:space="preserve"> est un tableau associatif contenant tous les champs à vérifier (équivalent de $_POST). Le second paramètre est également un tableau associatif contenant les règles de validation. Par exemple la valeur du champ </w:t>
+      </w:r>
+      <w:proofErr w:type="spellStart"/>
+      <w:r>
+        <w:rPr>
+          <w:b/>
+          <w:color w:val="70AD47" w:themeColor="accent6"/>
+          <w:sz w:val="24"/>
+          <w:szCs w:val="24"/>
+        </w:rPr>
+        <w:t>title</w:t>
+      </w:r>
+      <w:proofErr w:type="spellEnd"/>
+      <w:r>
+        <w:rPr>
+          <w:sz w:val="24"/>
+          <w:szCs w:val="24"/>
+        </w:rPr>
+        <w:t xml:space="preserve"> </w:t>
+      </w:r>
+      <w:r>
+        <w:rPr>
+          <w:color w:val="FF0000"/>
+          <w:sz w:val="24"/>
+          <w:szCs w:val="24"/>
+        </w:rPr>
+        <w:t>doit être compris</w:t>
+      </w:r>
+      <w:r>
+        <w:rPr>
+          <w:color w:val="FF0000"/>
+          <w:sz w:val="24"/>
+          <w:szCs w:val="24"/>
+        </w:rPr>
+        <w:t>e</w:t>
+      </w:r>
+      <w:r>
+        <w:rPr>
+          <w:color w:val="FF0000"/>
+          <w:sz w:val="24"/>
+          <w:szCs w:val="24"/>
+        </w:rPr>
+        <w:t xml:space="preserve"> entre 5 et 100 caractères</w:t>
+      </w:r>
+      <w:r>
+        <w:rPr>
+          <w:sz w:val="24"/>
+          <w:szCs w:val="24"/>
+        </w:rPr>
+        <w:t>.</w:t>
+      </w:r>
+    </w:p>
+    <w:p>
+      <w:pPr>
+        <w:ind w:left="358"/>
+        <w:rPr>
+          <w:sz w:val="24"/>
+          <w:szCs w:val="24"/>
+        </w:rPr>
+      </w:pPr>
+      <w:r>
+        <w:rPr>
+          <w:sz w:val="24"/>
+          <w:szCs w:val="24"/>
+        </w:rPr>
+        <w:t xml:space="preserve">Pour connaitre toutes les règles de validations : </w:t>
+      </w:r>
+      <w:hyperlink r:id="rId7" w:history="1">
+        <w:r>
+          <w:rPr>
+            <w:rStyle w:val="Lienhypertexte"/>
+            <w:sz w:val="24"/>
+            <w:szCs w:val="24"/>
+          </w:rPr>
+          <w:t>https://laravel.com/docs/5.2/validation#rule-unique</w:t>
+        </w:r>
+      </w:hyperlink>
     </w:p>
     <w:p>
       <w:pPr>
@@ -6670,6 +6849,7 @@
     <w:p>
       <w:pPr>
         <w:rPr>
+          <w:b/>
           <w:sz w:val="32"/>
           <w:szCs w:val="32"/>
         </w:rPr>
@@ -6681,15 +6861,6 @@
         </w:rPr>
         <w:br w:type="page"/>
       </w:r>
-    </w:p>
-    <w:p>
-      <w:pPr>
-        <w:rPr>
-          <w:b/>
-          <w:sz w:val="32"/>
-          <w:szCs w:val="32"/>
-        </w:rPr>
-      </w:pPr>
       <w:r>
         <w:rPr>
           <w:b/>
@@ -7968,6 +8139,7 @@
       <w:pPr>
         <w:ind w:left="283"/>
         <w:rPr>
+          <w:color w:val="BFBFBF" w:themeColor="background1" w:themeShade="BF"/>
           <w:sz w:val="32"/>
           <w:szCs w:val="32"/>
         </w:rPr>
@@ -8026,55 +8198,86 @@
           <w:sz w:val="32"/>
           <w:szCs w:val="32"/>
         </w:rPr>
-        <w:t xml:space="preserve"> instance de la classe Post) et elle se chargera de remplir automatiquement tous les champs de formulaire qui lui sont associés --&gt;</w:t>
+        <w:t xml:space="preserve"> instance de la classe Post) et elle se chargera de remplir automatiquement tous les champs de formulaire qui lui sont associés </w:t>
       </w:r>
     </w:p>
     <w:p>
       <w:pPr>
         <w:ind w:left="283"/>
         <w:rPr>
-          <w:sz w:val="32"/>
-          <w:szCs w:val="32"/>
-        </w:rPr>
-      </w:pPr>
-      <w:r>
-        <w:rPr>
-          <w:sz w:val="32"/>
-          <w:szCs w:val="32"/>
-        </w:rPr>
-        <w:t>{</w:t>
-      </w:r>
-      <w:proofErr w:type="gramStart"/>
-      <w:r>
-        <w:rPr>
-          <w:sz w:val="32"/>
-          <w:szCs w:val="32"/>
-        </w:rPr>
-        <w:t xml:space="preserve">{ </w:t>
-      </w:r>
-      <w:proofErr w:type="spellStart"/>
-      <w:r>
-        <w:rPr>
+          <w:color w:val="BFBFBF" w:themeColor="background1" w:themeShade="BF"/>
+          <w:sz w:val="32"/>
+          <w:szCs w:val="32"/>
+        </w:rPr>
+      </w:pPr>
+      <w:r>
+        <w:rPr>
+          <w:color w:val="BFBFBF" w:themeColor="background1" w:themeShade="BF"/>
+          <w:sz w:val="32"/>
+          <w:szCs w:val="32"/>
+        </w:rPr>
+        <w:t xml:space="preserve">Elle génère également un champ </w:t>
+      </w:r>
+      <w:r>
+        <w:rPr>
+          <w:color w:val="BFBFBF" w:themeColor="background1" w:themeShade="BF"/>
+          <w:sz w:val="32"/>
+          <w:szCs w:val="32"/>
+        </w:rPr>
+        <w:t>de formulaire caché contenant le jeton de session (</w:t>
+      </w:r>
+      <w:proofErr w:type="spellStart"/>
+      <w:r>
+        <w:rPr>
+          <w:color w:val="BFBFBF" w:themeColor="background1" w:themeShade="BF"/>
           <w:sz w:val="32"/>
           <w:szCs w:val="32"/>
         </w:rPr>
         <w:t>csrf</w:t>
       </w:r>
-      <w:proofErr w:type="gramEnd"/>
-      <w:r>
-        <w:rPr>
-          <w:sz w:val="32"/>
-          <w:szCs w:val="32"/>
-        </w:rPr>
-        <w:t>_field</w:t>
-      </w:r>
-      <w:proofErr w:type="spellEnd"/>
-      <w:r>
-        <w:rPr>
-          <w:sz w:val="32"/>
-          <w:szCs w:val="32"/>
-        </w:rPr>
-        <w:t>() }}</w:t>
+      <w:proofErr w:type="spellEnd"/>
+      <w:r>
+        <w:rPr>
+          <w:color w:val="BFBFBF" w:themeColor="background1" w:themeShade="BF"/>
+          <w:sz w:val="32"/>
+          <w:szCs w:val="32"/>
+        </w:rPr>
+        <w:t xml:space="preserve"> </w:t>
+      </w:r>
+      <w:proofErr w:type="spellStart"/>
+      <w:r>
+        <w:rPr>
+          <w:color w:val="BFBFBF" w:themeColor="background1" w:themeShade="BF"/>
+          <w:sz w:val="32"/>
+          <w:szCs w:val="32"/>
+        </w:rPr>
+        <w:t>token</w:t>
+      </w:r>
+      <w:proofErr w:type="spellEnd"/>
+      <w:r>
+        <w:rPr>
+          <w:color w:val="BFBFBF" w:themeColor="background1" w:themeShade="BF"/>
+          <w:sz w:val="32"/>
+          <w:szCs w:val="32"/>
+        </w:rPr>
+        <w:t xml:space="preserve">). </w:t>
+      </w:r>
+    </w:p>
+    <w:p>
+      <w:pPr>
+        <w:ind w:left="283"/>
+        <w:rPr>
+          <w:sz w:val="32"/>
+          <w:szCs w:val="32"/>
+        </w:rPr>
+      </w:pPr>
+      <w:r>
+        <w:rPr>
+          <w:color w:val="BFBFBF" w:themeColor="background1" w:themeShade="BF"/>
+          <w:sz w:val="32"/>
+          <w:szCs w:val="32"/>
+        </w:rPr>
+        <w:t>--&gt;</w:t>
       </w:r>
     </w:p>
     <w:p>
@@ -9335,7 +9538,7 @@
         </w:rPr>
         <w:t xml:space="preserve"> </w:t>
       </w:r>
-      <w:hyperlink r:id="rId7" w:history="1">
+      <w:hyperlink r:id="rId8" w:history="1">
         <w:r>
           <w:rPr>
             <w:rStyle w:val="Lienhypertexte"/>
@@ -9369,7 +9572,7 @@
         </w:rPr>
         <w:t xml:space="preserve"> Class Post : </w:t>
       </w:r>
-      <w:hyperlink r:id="rId8" w:history="1">
+      <w:hyperlink r:id="rId9" w:history="1">
         <w:r>
           <w:rPr>
             <w:rStyle w:val="Lienhypertexte"/>
@@ -9441,7 +9644,7 @@
         </w:rPr>
         <w:t xml:space="preserve"> : </w:t>
       </w:r>
-      <w:hyperlink r:id="rId9" w:history="1">
+      <w:hyperlink r:id="rId10" w:history="1">
         <w:r>
           <w:rPr>
             <w:rStyle w:val="Lienhypertexte"/>
@@ -9476,7 +9679,7 @@
       <w:r>
         <w:t xml:space="preserve"> : </w:t>
       </w:r>
-      <w:hyperlink r:id="rId10" w:history="1">
+      <w:hyperlink r:id="rId11" w:history="1">
         <w:r>
           <w:rPr>
             <w:rStyle w:val="Lienhypertexte"/>
@@ -9508,7 +9711,7 @@
       <w:r>
         <w:t xml:space="preserve"> : </w:t>
       </w:r>
-      <w:hyperlink r:id="rId11" w:history="1">
+      <w:hyperlink r:id="rId12" w:history="1">
         <w:r>
           <w:rPr>
             <w:rStyle w:val="Lienhypertexte"/>
@@ -9576,7 +9779,7 @@
         </w:rPr>
         <w:t xml:space="preserve"> : </w:t>
       </w:r>
-      <w:hyperlink r:id="rId12" w:history="1">
+      <w:hyperlink r:id="rId13" w:history="1">
         <w:r>
           <w:rPr>
             <w:rStyle w:val="Lienhypertexte"/>
@@ -9586,8 +9789,6 @@
           <w:t>https://codeshare.io/TD_LARAVEL_routes.php</w:t>
         </w:r>
       </w:hyperlink>
-      <w:bookmarkStart w:id="0" w:name="_GoBack"/>
-      <w:bookmarkEnd w:id="0"/>
     </w:p>
     <w:sectPr>
       <w:pgSz w:w="11906" w:h="16838"/>

</xml_diff>